<commit_message>
informacion del proyecto de SS-ACP
</commit_message>
<xml_diff>
--- a/Desarrollo/Proyecto SuperShop/Manuales/Gestión/SS-ACP.docx
+++ b/Desarrollo/Proyecto SuperShop/Manuales/Gestión/SS-ACP.docx
@@ -280,6 +280,10 @@
     <w:sdt>
       <w:sdtPr>
         <w:rPr>
+          <w:rFonts w:ascii="Arial" w:eastAsia="Arial" w:hAnsi="Arial" w:cs="Arial"/>
+          <w:color w:val="auto"/>
+          <w:sz w:val="22"/>
+          <w:szCs w:val="22"/>
           <w:lang w:val="es-ES"/>
         </w:rPr>
         <w:id w:val="-1098257139"/>
@@ -290,12 +294,8 @@
       </w:sdtPr>
       <w:sdtEndPr>
         <w:rPr>
-          <w:rFonts w:ascii="Arial" w:eastAsia="Arial" w:hAnsi="Arial" w:cs="Arial"/>
           <w:b/>
           <w:bCs/>
-          <w:color w:val="auto"/>
-          <w:sz w:val="22"/>
-          <w:szCs w:val="22"/>
         </w:rPr>
       </w:sdtEndPr>
       <w:sdtContent>
@@ -825,10 +825,52 @@
     </w:p>
     <w:p>
       <w:pPr>
+        <w:tabs>
+          <w:tab w:val="left" w:pos="480"/>
+          <w:tab w:val="right" w:pos="8494"/>
+        </w:tabs>
+        <w:spacing w:before="360" w:line="360" w:lineRule="auto"/>
+        <w:jc w:val="center"/>
+      </w:pPr>
+    </w:p>
+    <w:p>
+      <w:pPr>
+        <w:tabs>
+          <w:tab w:val="left" w:pos="480"/>
+          <w:tab w:val="right" w:pos="8494"/>
+        </w:tabs>
+        <w:spacing w:before="360" w:line="360" w:lineRule="auto"/>
+        <w:jc w:val="center"/>
+      </w:pPr>
+    </w:p>
+    <w:p>
+      <w:pPr>
+        <w:tabs>
+          <w:tab w:val="left" w:pos="480"/>
+          <w:tab w:val="right" w:pos="8494"/>
+        </w:tabs>
+        <w:spacing w:before="360" w:line="360" w:lineRule="auto"/>
+        <w:jc w:val="center"/>
+      </w:pPr>
+    </w:p>
+    <w:p>
+      <w:pPr>
+        <w:tabs>
+          <w:tab w:val="left" w:pos="480"/>
+          <w:tab w:val="right" w:pos="8494"/>
+        </w:tabs>
+        <w:spacing w:before="360" w:line="360" w:lineRule="auto"/>
+        <w:jc w:val="center"/>
+      </w:pPr>
+    </w:p>
+    <w:p>
+      <w:pPr>
         <w:pStyle w:val="Ttulo1"/>
         <w:rPr>
-          <w:sz w:val="34"/>
-          <w:szCs w:val="34"/>
+          <w:rFonts w:ascii="Times New Roman" w:eastAsia="Times New Roman" w:hAnsi="Times New Roman" w:cs="Times New Roman"/>
+          <w:smallCaps/>
+          <w:sz w:val="36"/>
+          <w:szCs w:val="36"/>
         </w:rPr>
       </w:pPr>
       <w:bookmarkStart w:id="0" w:name="_Toc139418703"/>
@@ -863,6 +905,27 @@
         <w:t xml:space="preserve"> del Proyecto</w:t>
       </w:r>
       <w:bookmarkEnd w:id="0"/>
+    </w:p>
+    <w:p>
+      <w:r>
+        <w:t xml:space="preserve">El proyecto </w:t>
+      </w:r>
+      <w:proofErr w:type="spellStart"/>
+      <w:r>
+        <w:t>SuperShop</w:t>
+      </w:r>
+      <w:proofErr w:type="spellEnd"/>
+      <w:r>
+        <w:t xml:space="preserve"> desarrollado por la empresa de software </w:t>
+      </w:r>
+      <w:proofErr w:type="spellStart"/>
+      <w:r>
+        <w:t>Bertell</w:t>
+      </w:r>
+      <w:proofErr w:type="spellEnd"/>
+      <w:r>
+        <w:t xml:space="preserve"> es un proyecto que  ha sido trabajado durante los últimos 4 meses, concebido como un sistema de gestión de inventarios para negocios que quieran empezar a operar y manejar su stock de una manera sencilla y eficaz a través de una base de datos relacional basada en SQLite, potenciada a través de un sistema gestor de base de datos llamado DB Browser y con una interfaz desarrollada mediante la librería PYQT5 en el lenguaje Python.</w:t>
+      </w:r>
     </w:p>
     <w:p>
       <w:pPr>

</xml_diff>